<commit_message>
Update Structura documentatie licenta.docx
</commit_message>
<xml_diff>
--- a/Structura documentatie licenta.docx
+++ b/Structura documentatie licenta.docx
@@ -533,17 +533,20 @@
           <w:numId w:val="2"/>
         </w:numPr>
         <w:rPr>
-          <w:lang w:val="en-CA"/>
-        </w:rPr>
-      </w:pPr>
-      <w:r>
-        <w:rPr>
+          <w:highlight w:val="yellow"/>
+          <w:lang w:val="en-CA"/>
+        </w:rPr>
+      </w:pPr>
+      <w:r>
+        <w:rPr>
+          <w:highlight w:val="yellow"/>
           <w:lang w:val="en-CA"/>
         </w:rPr>
         <w:t>K-means clustering algorithm</w:t>
       </w:r>
       <w:r>
         <w:rPr>
+          <w:highlight w:val="yellow"/>
           <w:lang w:val="en-CA"/>
         </w:rPr>
         <w:t>-</w:t>
@@ -557,11 +560,13 @@
           <w:numId w:val="2"/>
         </w:numPr>
         <w:rPr>
-          <w:lang w:val="en-CA"/>
-        </w:rPr>
-      </w:pPr>
-      <w:r>
-        <w:rPr>
+          <w:highlight w:val="yellow"/>
+          <w:lang w:val="en-CA"/>
+        </w:rPr>
+      </w:pPr>
+      <w:r>
+        <w:rPr>
+          <w:highlight w:val="yellow"/>
           <w:lang w:val="en-CA"/>
         </w:rPr>
         <w:t xml:space="preserve">K-means </w:t>
@@ -569,6 +574,7 @@
       <w:proofErr w:type="spellStart"/>
       <w:r>
         <w:rPr>
+          <w:highlight w:val="yellow"/>
           <w:lang w:val="en-CA"/>
         </w:rPr>
         <w:t>expenation</w:t>
@@ -576,6 +582,7 @@
       <w:proofErr w:type="spellEnd"/>
       <w:r>
         <w:rPr>
+          <w:highlight w:val="yellow"/>
           <w:lang w:val="en-CA"/>
         </w:rPr>
         <w:t>-</w:t>
@@ -589,23 +596,27 @@
           <w:numId w:val="2"/>
         </w:numPr>
         <w:rPr>
-          <w:lang w:val="en-CA"/>
-        </w:rPr>
-      </w:pPr>
-      <w:r>
-        <w:rPr>
+          <w:highlight w:val="yellow"/>
+          <w:lang w:val="en-CA"/>
+        </w:rPr>
+      </w:pPr>
+      <w:r>
+        <w:rPr>
+          <w:highlight w:val="yellow"/>
           <w:lang w:val="en-CA"/>
         </w:rPr>
         <w:t>Vision radius</w:t>
       </w:r>
       <w:r>
         <w:rPr>
+          <w:highlight w:val="yellow"/>
           <w:lang w:val="en-CA"/>
         </w:rPr>
         <w:t>-</w:t>
       </w:r>
       <w:r>
         <w:rPr>
+          <w:highlight w:val="yellow"/>
           <w:lang w:val="en-CA"/>
         </w:rPr>
         <w:t xml:space="preserve"> </w:t>
@@ -619,17 +630,20 @@
           <w:numId w:val="2"/>
         </w:numPr>
         <w:rPr>
-          <w:lang w:val="en-CA"/>
-        </w:rPr>
-      </w:pPr>
-      <w:r>
-        <w:rPr>
+          <w:highlight w:val="yellow"/>
+          <w:lang w:val="en-CA"/>
+        </w:rPr>
+      </w:pPr>
+      <w:r>
+        <w:rPr>
+          <w:highlight w:val="yellow"/>
           <w:lang w:val="en-CA"/>
         </w:rPr>
         <w:t>Point saving</w:t>
       </w:r>
       <w:r>
         <w:rPr>
+          <w:highlight w:val="yellow"/>
           <w:lang w:val="en-CA"/>
         </w:rPr>
         <w:t>-</w:t>
@@ -643,17 +657,20 @@
           <w:numId w:val="2"/>
         </w:numPr>
         <w:rPr>
-          <w:lang w:val="en-CA"/>
-        </w:rPr>
-      </w:pPr>
-      <w:r>
-        <w:rPr>
+          <w:highlight w:val="yellow"/>
+          <w:lang w:val="en-CA"/>
+        </w:rPr>
+      </w:pPr>
+      <w:r>
+        <w:rPr>
+          <w:highlight w:val="yellow"/>
           <w:lang w:val="en-CA"/>
         </w:rPr>
         <w:t xml:space="preserve">Point </w:t>
       </w:r>
       <w:r>
         <w:rPr>
+          <w:highlight w:val="yellow"/>
           <w:lang w:val="en-CA"/>
         </w:rPr>
         <w:t>loading</w:t>
@@ -667,12 +684,14 @@
           <w:numId w:val="2"/>
         </w:numPr>
         <w:rPr>
+          <w:highlight w:val="yellow"/>
           <w:lang w:val="en-CA"/>
         </w:rPr>
       </w:pPr>
       <w:proofErr w:type="spellStart"/>
       <w:r>
         <w:rPr>
+          <w:highlight w:val="yellow"/>
           <w:lang w:val="en-CA"/>
         </w:rPr>
         <w:t>Clusterising</w:t>
@@ -687,12 +706,14 @@
           <w:numId w:val="2"/>
         </w:numPr>
         <w:rPr>
+          <w:highlight w:val="yellow"/>
           <w:lang w:val="en-CA"/>
         </w:rPr>
       </w:pPr>
       <w:proofErr w:type="spellStart"/>
       <w:r>
         <w:rPr>
+          <w:highlight w:val="yellow"/>
           <w:lang w:val="en-CA"/>
         </w:rPr>
         <w:t>NavGoal</w:t>

</xml_diff>